<commit_message>
alteração de restrição - terceirizada
</commit_message>
<xml_diff>
--- a/IdUnico - enviado para o professor/DeclaracaoEscopoIdUnico.docx
+++ b/IdUnico - enviado para o professor/DeclaracaoEscopoIdUnico.docx
@@ -270,7 +270,14 @@
           <w:i/>
           <w:color w:val="0000FF"/>
         </w:rPr>
-        <w:t xml:space="preserve"> 1.2</w:t>
+        <w:t xml:space="preserve"> 1.</w:t>
+      </w:r>
+      <w:r>
+        <w:rPr>
+          <w:i/>
+          <w:color w:val="0000FF"/>
+        </w:rPr>
+        <w:t>3</w:t>
       </w:r>
     </w:p>
     <w:p>
@@ -297,7 +304,7 @@
       <w:tblPr>
         <w:tblW w:w="8789" w:type="dxa"/>
         <w:jc w:val="left"/>
-        <w:tblInd w:w="101" w:type="dxa"/>
+        <w:tblInd w:w="93" w:type="dxa"/>
         <w:tblBorders>
           <w:top w:val="single" w:sz="6" w:space="0" w:color="00000A"/>
           <w:left w:val="single" w:sz="6" w:space="0" w:color="00000A"/>
@@ -308,7 +315,7 @@
         </w:tblBorders>
         <w:tblCellMar>
           <w:top w:w="0" w:type="dxa"/>
-          <w:left w:w="99" w:type="dxa"/>
+          <w:left w:w="91" w:type="dxa"/>
           <w:bottom w:w="0" w:type="dxa"/>
           <w:right w:w="108" w:type="dxa"/>
         </w:tblCellMar>
@@ -335,7 +342,7 @@
             </w:tcBorders>
             <w:shd w:color="000000" w:fill="FFFFFF" w:val="pct12"/>
             <w:tcMar>
-              <w:left w:w="99" w:type="dxa"/>
+              <w:left w:w="91" w:type="dxa"/>
             </w:tcMar>
           </w:tcPr>
           <w:p>
@@ -374,7 +381,7 @@
             </w:tcBorders>
             <w:shd w:color="000000" w:fill="FFFFFF" w:val="pct12"/>
             <w:tcMar>
-              <w:left w:w="99" w:type="dxa"/>
+              <w:left w:w="91" w:type="dxa"/>
             </w:tcMar>
           </w:tcPr>
           <w:p>
@@ -413,7 +420,7 @@
             </w:tcBorders>
             <w:shd w:color="000000" w:fill="FFFFFF" w:val="pct12"/>
             <w:tcMar>
-              <w:left w:w="99" w:type="dxa"/>
+              <w:left w:w="91" w:type="dxa"/>
             </w:tcMar>
           </w:tcPr>
           <w:p>
@@ -452,7 +459,7 @@
             </w:tcBorders>
             <w:shd w:color="000000" w:fill="FFFFFF" w:val="pct12"/>
             <w:tcMar>
-              <w:left w:w="99" w:type="dxa"/>
+              <w:left w:w="91" w:type="dxa"/>
             </w:tcMar>
           </w:tcPr>
           <w:p>
@@ -494,7 +501,7 @@
             </w:tcBorders>
             <w:shd w:fill="auto" w:val="clear"/>
             <w:tcMar>
-              <w:left w:w="99" w:type="dxa"/>
+              <w:left w:w="91" w:type="dxa"/>
             </w:tcMar>
           </w:tcPr>
           <w:p>
@@ -523,7 +530,7 @@
             </w:tcBorders>
             <w:shd w:fill="auto" w:val="clear"/>
             <w:tcMar>
-              <w:left w:w="99" w:type="dxa"/>
+              <w:left w:w="91" w:type="dxa"/>
             </w:tcMar>
           </w:tcPr>
           <w:p>
@@ -556,7 +563,7 @@
             </w:tcBorders>
             <w:shd w:fill="auto" w:val="clear"/>
             <w:tcMar>
-              <w:left w:w="99" w:type="dxa"/>
+              <w:left w:w="91" w:type="dxa"/>
             </w:tcMar>
           </w:tcPr>
           <w:p>
@@ -589,7 +596,7 @@
             </w:tcBorders>
             <w:shd w:fill="auto" w:val="clear"/>
             <w:tcMar>
-              <w:left w:w="99" w:type="dxa"/>
+              <w:left w:w="91" w:type="dxa"/>
             </w:tcMar>
           </w:tcPr>
           <w:p>
@@ -627,7 +634,7 @@
             </w:tcBorders>
             <w:shd w:fill="auto" w:val="clear"/>
             <w:tcMar>
-              <w:left w:w="99" w:type="dxa"/>
+              <w:left w:w="91" w:type="dxa"/>
             </w:tcMar>
           </w:tcPr>
           <w:p>
@@ -661,7 +668,7 @@
             </w:tcBorders>
             <w:shd w:fill="auto" w:val="clear"/>
             <w:tcMar>
-              <w:left w:w="99" w:type="dxa"/>
+              <w:left w:w="91" w:type="dxa"/>
             </w:tcMar>
           </w:tcPr>
           <w:p>
@@ -694,7 +701,7 @@
             </w:tcBorders>
             <w:shd w:fill="auto" w:val="clear"/>
             <w:tcMar>
-              <w:left w:w="99" w:type="dxa"/>
+              <w:left w:w="91" w:type="dxa"/>
             </w:tcMar>
           </w:tcPr>
           <w:p>
@@ -727,7 +734,7 @@
             </w:tcBorders>
             <w:shd w:fill="auto" w:val="clear"/>
             <w:tcMar>
-              <w:left w:w="99" w:type="dxa"/>
+              <w:left w:w="91" w:type="dxa"/>
             </w:tcMar>
           </w:tcPr>
           <w:p>
@@ -763,7 +770,7 @@
             </w:tcBorders>
             <w:shd w:fill="auto" w:val="clear"/>
             <w:tcMar>
-              <w:left w:w="99" w:type="dxa"/>
+              <w:left w:w="91" w:type="dxa"/>
             </w:tcMar>
           </w:tcPr>
           <w:p>
@@ -779,6 +786,7 @@
               <w:rPr>
                 <w:lang w:val="pt-BR"/>
               </w:rPr>
+              <w:t>23-03-2015</w:t>
             </w:r>
           </w:p>
         </w:tc>
@@ -795,7 +803,7 @@
             </w:tcBorders>
             <w:shd w:fill="auto" w:val="clear"/>
             <w:tcMar>
-              <w:left w:w="99" w:type="dxa"/>
+              <w:left w:w="91" w:type="dxa"/>
             </w:tcMar>
           </w:tcPr>
           <w:p>
@@ -811,6 +819,7 @@
               <w:rPr>
                 <w:lang w:val="pt-BR"/>
               </w:rPr>
+              <w:t>1.3</w:t>
             </w:r>
           </w:p>
         </w:tc>
@@ -827,7 +836,7 @@
             </w:tcBorders>
             <w:shd w:fill="auto" w:val="clear"/>
             <w:tcMar>
-              <w:left w:w="99" w:type="dxa"/>
+              <w:left w:w="91" w:type="dxa"/>
             </w:tcMar>
           </w:tcPr>
           <w:p>
@@ -843,6 +852,7 @@
               <w:rPr>
                 <w:lang w:val="pt-BR"/>
               </w:rPr>
+              <w:t>Alterações de restrições</w:t>
             </w:r>
           </w:p>
         </w:tc>
@@ -859,7 +869,7 @@
             </w:tcBorders>
             <w:shd w:fill="auto" w:val="clear"/>
             <w:tcMar>
-              <w:left w:w="99" w:type="dxa"/>
+              <w:left w:w="91" w:type="dxa"/>
             </w:tcMar>
           </w:tcPr>
           <w:p>
@@ -875,6 +885,7 @@
               <w:rPr>
                 <w:lang w:val="pt-BR"/>
               </w:rPr>
+              <w:t>Tarcísio D. Silva</w:t>
             </w:r>
           </w:p>
         </w:tc>
@@ -894,7 +905,7 @@
             </w:tcBorders>
             <w:shd w:fill="auto" w:val="clear"/>
             <w:tcMar>
-              <w:left w:w="99" w:type="dxa"/>
+              <w:left w:w="91" w:type="dxa"/>
             </w:tcMar>
           </w:tcPr>
           <w:p>
@@ -926,7 +937,7 @@
             </w:tcBorders>
             <w:shd w:fill="auto" w:val="clear"/>
             <w:tcMar>
-              <w:left w:w="99" w:type="dxa"/>
+              <w:left w:w="91" w:type="dxa"/>
             </w:tcMar>
           </w:tcPr>
           <w:p>
@@ -958,7 +969,7 @@
             </w:tcBorders>
             <w:shd w:fill="auto" w:val="clear"/>
             <w:tcMar>
-              <w:left w:w="99" w:type="dxa"/>
+              <w:left w:w="91" w:type="dxa"/>
             </w:tcMar>
           </w:tcPr>
           <w:p>
@@ -990,7 +1001,7 @@
             </w:tcBorders>
             <w:shd w:fill="auto" w:val="clear"/>
             <w:tcMar>
-              <w:left w:w="99" w:type="dxa"/>
+              <w:left w:w="91" w:type="dxa"/>
             </w:tcMar>
           </w:tcPr>
           <w:p>
@@ -1025,7 +1036,7 @@
             </w:tcBorders>
             <w:shd w:fill="auto" w:val="clear"/>
             <w:tcMar>
-              <w:left w:w="99" w:type="dxa"/>
+              <w:left w:w="91" w:type="dxa"/>
             </w:tcMar>
           </w:tcPr>
           <w:p>
@@ -1057,7 +1068,7 @@
             </w:tcBorders>
             <w:shd w:fill="auto" w:val="clear"/>
             <w:tcMar>
-              <w:left w:w="99" w:type="dxa"/>
+              <w:left w:w="91" w:type="dxa"/>
             </w:tcMar>
           </w:tcPr>
           <w:p>
@@ -1089,7 +1100,7 @@
             </w:tcBorders>
             <w:shd w:fill="auto" w:val="clear"/>
             <w:tcMar>
-              <w:left w:w="99" w:type="dxa"/>
+              <w:left w:w="91" w:type="dxa"/>
             </w:tcMar>
           </w:tcPr>
           <w:p>
@@ -1121,7 +1132,7 @@
             </w:tcBorders>
             <w:shd w:fill="auto" w:val="clear"/>
             <w:tcMar>
-              <w:left w:w="99" w:type="dxa"/>
+              <w:left w:w="91" w:type="dxa"/>
             </w:tcMar>
           </w:tcPr>
           <w:p>
@@ -1156,7 +1167,7 @@
             </w:tcBorders>
             <w:shd w:fill="auto" w:val="clear"/>
             <w:tcMar>
-              <w:left w:w="99" w:type="dxa"/>
+              <w:left w:w="91" w:type="dxa"/>
             </w:tcMar>
           </w:tcPr>
           <w:p>
@@ -1188,7 +1199,7 @@
             </w:tcBorders>
             <w:shd w:fill="auto" w:val="clear"/>
             <w:tcMar>
-              <w:left w:w="99" w:type="dxa"/>
+              <w:left w:w="91" w:type="dxa"/>
             </w:tcMar>
           </w:tcPr>
           <w:p>
@@ -1220,7 +1231,7 @@
             </w:tcBorders>
             <w:shd w:fill="auto" w:val="clear"/>
             <w:tcMar>
-              <w:left w:w="99" w:type="dxa"/>
+              <w:left w:w="91" w:type="dxa"/>
             </w:tcMar>
           </w:tcPr>
           <w:p>
@@ -1252,7 +1263,7 @@
             </w:tcBorders>
             <w:shd w:fill="auto" w:val="clear"/>
             <w:tcMar>
-              <w:left w:w="99" w:type="dxa"/>
+              <w:left w:w="91" w:type="dxa"/>
             </w:tcMar>
           </w:tcPr>
           <w:p>
@@ -1287,7 +1298,7 @@
             </w:tcBorders>
             <w:shd w:fill="auto" w:val="clear"/>
             <w:tcMar>
-              <w:left w:w="99" w:type="dxa"/>
+              <w:left w:w="91" w:type="dxa"/>
             </w:tcMar>
           </w:tcPr>
           <w:p>
@@ -1319,7 +1330,7 @@
             </w:tcBorders>
             <w:shd w:fill="auto" w:val="clear"/>
             <w:tcMar>
-              <w:left w:w="99" w:type="dxa"/>
+              <w:left w:w="91" w:type="dxa"/>
             </w:tcMar>
           </w:tcPr>
           <w:p>
@@ -1351,7 +1362,7 @@
             </w:tcBorders>
             <w:shd w:fill="auto" w:val="clear"/>
             <w:tcMar>
-              <w:left w:w="99" w:type="dxa"/>
+              <w:left w:w="91" w:type="dxa"/>
             </w:tcMar>
           </w:tcPr>
           <w:p>
@@ -1383,7 +1394,7 @@
             </w:tcBorders>
             <w:shd w:fill="auto" w:val="clear"/>
             <w:tcMar>
-              <w:left w:w="99" w:type="dxa"/>
+              <w:left w:w="91" w:type="dxa"/>
             </w:tcMar>
           </w:tcPr>
           <w:p>
@@ -2589,8 +2600,8 @@
         <w:ind w:left="432" w:hanging="432"/>
         <w:rPr/>
       </w:pPr>
-      <w:bookmarkStart w:id="5" w:name="_Toc84830889"/>
-      <w:bookmarkStart w:id="6" w:name="_Toc310363828"/>
+      <w:bookmarkStart w:id="5" w:name="_Toc310363828"/>
+      <w:bookmarkStart w:id="6" w:name="_Toc84830889"/>
       <w:bookmarkEnd w:id="5"/>
       <w:bookmarkEnd w:id="6"/>
       <w:r>
@@ -2630,9 +2641,9 @@
         <w:ind w:left="576" w:hanging="576"/>
         <w:rPr/>
       </w:pPr>
-      <w:bookmarkStart w:id="7" w:name="_Toc54111006"/>
+      <w:bookmarkStart w:id="7" w:name="_Toc310363829"/>
       <w:bookmarkStart w:id="8" w:name="_Toc84830890"/>
-      <w:bookmarkStart w:id="9" w:name="_Toc310363829"/>
+      <w:bookmarkStart w:id="9" w:name="_Toc54111006"/>
       <w:bookmarkEnd w:id="7"/>
       <w:bookmarkEnd w:id="8"/>
       <w:bookmarkEnd w:id="9"/>
@@ -2706,9 +2717,9 @@
         <w:ind w:left="576" w:hanging="576"/>
         <w:rPr/>
       </w:pPr>
-      <w:bookmarkStart w:id="10" w:name="_Toc54111007"/>
+      <w:bookmarkStart w:id="10" w:name="_Toc310363830"/>
       <w:bookmarkStart w:id="11" w:name="_Toc84830891"/>
-      <w:bookmarkStart w:id="12" w:name="_Toc310363830"/>
+      <w:bookmarkStart w:id="12" w:name="_Toc54111007"/>
       <w:bookmarkEnd w:id="10"/>
       <w:bookmarkEnd w:id="11"/>
       <w:bookmarkEnd w:id="12"/>
@@ -2739,10 +2750,10 @@
         <w:tblStyle w:val="Tabelacomgrade"/>
         <w:tblW w:w="9286" w:type="dxa"/>
         <w:jc w:val="left"/>
-        <w:tblInd w:w="-5" w:type="dxa"/>
+        <w:tblInd w:w="-10" w:type="dxa"/>
         <w:tblCellMar>
           <w:top w:w="0" w:type="dxa"/>
-          <w:left w:w="103" w:type="dxa"/>
+          <w:left w:w="98" w:type="dxa"/>
           <w:bottom w:w="0" w:type="dxa"/>
           <w:right w:w="108" w:type="dxa"/>
         </w:tblCellMar>
@@ -2761,7 +2772,7 @@
             <w:tcBorders/>
             <w:shd w:fill="auto" w:val="clear"/>
             <w:tcMar>
-              <w:left w:w="103" w:type="dxa"/>
+              <w:left w:w="98" w:type="dxa"/>
             </w:tcMar>
           </w:tcPr>
           <w:p>
@@ -2792,7 +2803,7 @@
             <w:tcBorders/>
             <w:shd w:fill="auto" w:val="clear"/>
             <w:tcMar>
-              <w:left w:w="103" w:type="dxa"/>
+              <w:left w:w="98" w:type="dxa"/>
             </w:tcMar>
           </w:tcPr>
           <w:p>
@@ -2823,7 +2834,7 @@
             <w:tcBorders/>
             <w:shd w:fill="auto" w:val="clear"/>
             <w:tcMar>
-              <w:left w:w="103" w:type="dxa"/>
+              <w:left w:w="98" w:type="dxa"/>
             </w:tcMar>
           </w:tcPr>
           <w:p>
@@ -2857,7 +2868,7 @@
             <w:tcBorders/>
             <w:shd w:fill="auto" w:val="clear"/>
             <w:tcMar>
-              <w:left w:w="103" w:type="dxa"/>
+              <w:left w:w="98" w:type="dxa"/>
             </w:tcMar>
           </w:tcPr>
           <w:p>
@@ -2888,7 +2899,7 @@
             <w:tcBorders/>
             <w:shd w:fill="auto" w:val="clear"/>
             <w:tcMar>
-              <w:left w:w="103" w:type="dxa"/>
+              <w:left w:w="98" w:type="dxa"/>
             </w:tcMar>
           </w:tcPr>
           <w:p>
@@ -2918,7 +2929,7 @@
             <w:tcBorders/>
             <w:shd w:fill="auto" w:val="clear"/>
             <w:tcMar>
-              <w:left w:w="103" w:type="dxa"/>
+              <w:left w:w="98" w:type="dxa"/>
             </w:tcMar>
           </w:tcPr>
           <w:p>
@@ -2971,7 +2982,7 @@
             <w:tcBorders/>
             <w:shd w:fill="auto" w:val="clear"/>
             <w:tcMar>
-              <w:left w:w="103" w:type="dxa"/>
+              <w:left w:w="98" w:type="dxa"/>
             </w:tcMar>
           </w:tcPr>
           <w:p>
@@ -3002,7 +3013,7 @@
             <w:tcBorders/>
             <w:shd w:fill="auto" w:val="clear"/>
             <w:tcMar>
-              <w:left w:w="103" w:type="dxa"/>
+              <w:left w:w="98" w:type="dxa"/>
             </w:tcMar>
           </w:tcPr>
           <w:p>
@@ -3032,7 +3043,7 @@
             <w:tcBorders/>
             <w:shd w:fill="auto" w:val="clear"/>
             <w:tcMar>
-              <w:left w:w="103" w:type="dxa"/>
+              <w:left w:w="98" w:type="dxa"/>
             </w:tcMar>
           </w:tcPr>
           <w:p>
@@ -3085,7 +3096,7 @@
             <w:tcBorders/>
             <w:shd w:fill="auto" w:val="clear"/>
             <w:tcMar>
-              <w:left w:w="103" w:type="dxa"/>
+              <w:left w:w="98" w:type="dxa"/>
             </w:tcMar>
           </w:tcPr>
           <w:p>
@@ -3116,7 +3127,7 @@
             <w:tcBorders/>
             <w:shd w:fill="auto" w:val="clear"/>
             <w:tcMar>
-              <w:left w:w="103" w:type="dxa"/>
+              <w:left w:w="98" w:type="dxa"/>
             </w:tcMar>
           </w:tcPr>
           <w:p>
@@ -3146,7 +3157,7 @@
             <w:tcBorders/>
             <w:shd w:fill="auto" w:val="clear"/>
             <w:tcMar>
-              <w:left w:w="103" w:type="dxa"/>
+              <w:left w:w="98" w:type="dxa"/>
             </w:tcMar>
           </w:tcPr>
           <w:p>
@@ -3179,7 +3190,7 @@
             <w:tcBorders/>
             <w:shd w:fill="auto" w:val="clear"/>
             <w:tcMar>
-              <w:left w:w="103" w:type="dxa"/>
+              <w:left w:w="98" w:type="dxa"/>
             </w:tcMar>
           </w:tcPr>
           <w:p>
@@ -3210,7 +3221,7 @@
             <w:tcBorders/>
             <w:shd w:fill="auto" w:val="clear"/>
             <w:tcMar>
-              <w:left w:w="103" w:type="dxa"/>
+              <w:left w:w="98" w:type="dxa"/>
             </w:tcMar>
           </w:tcPr>
           <w:p>
@@ -3240,7 +3251,7 @@
             <w:tcBorders/>
             <w:shd w:fill="auto" w:val="clear"/>
             <w:tcMar>
-              <w:left w:w="103" w:type="dxa"/>
+              <w:left w:w="98" w:type="dxa"/>
             </w:tcMar>
           </w:tcPr>
           <w:p>
@@ -3293,7 +3304,7 @@
             <w:tcBorders/>
             <w:shd w:fill="auto" w:val="clear"/>
             <w:tcMar>
-              <w:left w:w="103" w:type="dxa"/>
+              <w:left w:w="98" w:type="dxa"/>
             </w:tcMar>
           </w:tcPr>
           <w:p>
@@ -3324,7 +3335,7 @@
             <w:tcBorders/>
             <w:shd w:fill="auto" w:val="clear"/>
             <w:tcMar>
-              <w:left w:w="103" w:type="dxa"/>
+              <w:left w:w="98" w:type="dxa"/>
             </w:tcMar>
           </w:tcPr>
           <w:p>
@@ -3354,7 +3365,7 @@
             <w:tcBorders/>
             <w:shd w:fill="auto" w:val="clear"/>
             <w:tcMar>
-              <w:left w:w="103" w:type="dxa"/>
+              <w:left w:w="98" w:type="dxa"/>
             </w:tcMar>
           </w:tcPr>
           <w:p>
@@ -3407,7 +3418,7 @@
             <w:tcBorders/>
             <w:shd w:fill="auto" w:val="clear"/>
             <w:tcMar>
-              <w:left w:w="103" w:type="dxa"/>
+              <w:left w:w="98" w:type="dxa"/>
             </w:tcMar>
           </w:tcPr>
           <w:p>
@@ -3434,7 +3445,7 @@
             <w:tcBorders/>
             <w:shd w:fill="auto" w:val="clear"/>
             <w:tcMar>
-              <w:left w:w="103" w:type="dxa"/>
+              <w:left w:w="98" w:type="dxa"/>
             </w:tcMar>
           </w:tcPr>
           <w:p>
@@ -3464,7 +3475,7 @@
             <w:tcBorders/>
             <w:shd w:fill="auto" w:val="clear"/>
             <w:tcMar>
-              <w:left w:w="103" w:type="dxa"/>
+              <w:left w:w="98" w:type="dxa"/>
             </w:tcMar>
           </w:tcPr>
           <w:p>
@@ -3494,7 +3505,7 @@
             <w:tcBorders/>
             <w:shd w:fill="auto" w:val="clear"/>
             <w:tcMar>
-              <w:left w:w="103" w:type="dxa"/>
+              <w:left w:w="98" w:type="dxa"/>
             </w:tcMar>
           </w:tcPr>
           <w:p>
@@ -3525,7 +3536,7 @@
             <w:tcBorders/>
             <w:shd w:fill="auto" w:val="clear"/>
             <w:tcMar>
-              <w:left w:w="103" w:type="dxa"/>
+              <w:left w:w="98" w:type="dxa"/>
             </w:tcMar>
           </w:tcPr>
           <w:p>
@@ -3555,7 +3566,7 @@
             <w:tcBorders/>
             <w:shd w:fill="auto" w:val="clear"/>
             <w:tcMar>
-              <w:left w:w="103" w:type="dxa"/>
+              <w:left w:w="98" w:type="dxa"/>
             </w:tcMar>
           </w:tcPr>
           <w:p>
@@ -3690,15 +3701,7 @@
       </w:pPr>
       <w:r>
         <w:rPr/>
-        <w:t xml:space="preserve">- Local de instalação de base </w:t>
-      </w:r>
-      <w:r>
-        <w:rPr/>
-        <w:t>e aplicação dos chips</w:t>
-      </w:r>
-      <w:r>
-        <w:rPr/>
-        <w:t xml:space="preserve"> por responsabilidade do cliente.</w:t>
+        <w:t>- Local de instalação de base e aplicação dos chips por responsabilidade do cliente.</w:t>
       </w:r>
     </w:p>
     <w:p>
@@ -3766,6 +3769,20 @@
       <w:r>
         <w:rPr/>
         <w:t>- Pessoal alocado deve estar sempre acima dos 95% do planejado, em caso de menos, contratar mais.</w:t>
+      </w:r>
+    </w:p>
+    <w:p>
+      <w:pPr>
+        <w:pStyle w:val="Normal"/>
+        <w:rPr/>
+      </w:pPr>
+      <w:r>
+        <w:rPr/>
+        <w:t xml:space="preserve">- </w:t>
+      </w:r>
+      <w:r>
+        <w:rPr/>
+        <w:t>A produção do chip e do leitor será feito de forma terceirizada</w:t>
       </w:r>
     </w:p>
     <w:p>
@@ -4820,6 +4837,35 @@
   </w:style>
   <w:style w:type="character" w:styleId="ListLabel8">
     <w:name w:val="ListLabel 8"/>
+    <w:qFormat/>
+    <w:rPr>
+      <w:rFonts w:cs="Wingdings"/>
+    </w:rPr>
+  </w:style>
+  <w:style w:type="character" w:styleId="ListLabel9">
+    <w:name w:val="ListLabel 9"/>
+    <w:qFormat/>
+    <w:rPr>
+      <w:b/>
+      <w:i/>
+    </w:rPr>
+  </w:style>
+  <w:style w:type="character" w:styleId="ListLabel10">
+    <w:name w:val="ListLabel 10"/>
+    <w:qFormat/>
+    <w:rPr>
+      <w:rFonts w:cs="Symbol"/>
+    </w:rPr>
+  </w:style>
+  <w:style w:type="character" w:styleId="ListLabel11">
+    <w:name w:val="ListLabel 11"/>
+    <w:qFormat/>
+    <w:rPr>
+      <w:rFonts w:cs="Courier New"/>
+    </w:rPr>
+  </w:style>
+  <w:style w:type="character" w:styleId="ListLabel12">
+    <w:name w:val="ListLabel 12"/>
     <w:qFormat/>
     <w:rPr>
       <w:rFonts w:cs="Wingdings"/>

</xml_diff>